<commit_message>
Changed Dependencies, Schema, Logs, etc
</commit_message>
<xml_diff>
--- a/Part 2/Dependency.docx
+++ b/Part 2/Dependency.docx
@@ -35,6 +35,7 @@
     </w:p>
     <w:p>
       <w:pPr>
+        <w:pStyle w:val="NoSpacing"/>
         <w:ind w:left="720"/>
       </w:pPr>
       <w:proofErr w:type="spellStart"/>
@@ -59,6 +60,7 @@
     </w:p>
     <w:p>
       <w:pPr>
+        <w:pStyle w:val="NoSpacing"/>
         <w:ind w:left="720"/>
       </w:pPr>
       <w:proofErr w:type="spellStart"/>
@@ -83,6 +85,7 @@
     </w:p>
     <w:p>
       <w:pPr>
+        <w:pStyle w:val="NoSpacing"/>
         <w:ind w:left="720"/>
       </w:pPr>
       <w:proofErr w:type="spellStart"/>
@@ -97,14 +100,12 @@
         <w:sym w:font="Wingdings" w:char="F0E0"/>
       </w:r>
       <w:r>
-        <w:t xml:space="preserve"> </w:t>
-      </w:r>
-      <w:r>
-        <w:t>status</w:t>
-      </w:r>
-    </w:p>
-    <w:p>
-      <w:pPr>
+        <w:t xml:space="preserve"> status</w:t>
+      </w:r>
+    </w:p>
+    <w:p>
+      <w:pPr>
+        <w:pStyle w:val="NoSpacing"/>
         <w:ind w:left="720"/>
       </w:pPr>
       <w:proofErr w:type="spellStart"/>
@@ -119,14 +120,12 @@
         <w:sym w:font="Wingdings" w:char="F0E0"/>
       </w:r>
       <w:r>
-        <w:t xml:space="preserve"> </w:t>
-      </w:r>
-      <w:r>
-        <w:t>gender</w:t>
-      </w:r>
-    </w:p>
-    <w:p>
-      <w:pPr>
+        <w:t xml:space="preserve"> gender</w:t>
+      </w:r>
+    </w:p>
+    <w:p>
+      <w:pPr>
+        <w:pStyle w:val="NoSpacing"/>
         <w:ind w:left="720"/>
       </w:pPr>
       <w:proofErr w:type="spellStart"/>
@@ -151,6 +150,7 @@
     </w:p>
     <w:p>
       <w:pPr>
+        <w:pStyle w:val="NoSpacing"/>
         <w:ind w:left="720"/>
       </w:pPr>
       <w:proofErr w:type="spellStart"/>
@@ -167,12 +167,15 @@
       <w:r>
         <w:t xml:space="preserve"> </w:t>
       </w:r>
+      <w:proofErr w:type="spellStart"/>
       <w:r>
         <w:t>emailid</w:t>
       </w:r>
-    </w:p>
-    <w:p>
-      <w:pPr>
+      <w:proofErr w:type="spellEnd"/>
+    </w:p>
+    <w:p>
+      <w:pPr>
+        <w:pStyle w:val="NoSpacing"/>
         <w:ind w:left="720"/>
       </w:pPr>
       <w:proofErr w:type="spellStart"/>
@@ -192,6 +195,7 @@
     </w:p>
     <w:p>
       <w:pPr>
+        <w:pStyle w:val="NoSpacing"/>
         <w:ind w:left="720"/>
       </w:pPr>
       <w:proofErr w:type="spellStart"/>
@@ -216,17 +220,41 @@
     </w:p>
     <w:p>
       <w:pPr>
-        <w:ind w:left="720"/>
-      </w:pPr>
-    </w:p>
-    <w:p>
-      <w:pPr>
-        <w:ind w:left="720"/>
-      </w:pPr>
+        <w:pStyle w:val="NoSpacing"/>
+        <w:ind w:left="720"/>
+      </w:pPr>
+      <w:proofErr w:type="spellStart"/>
+      <w:r>
+        <w:t>Custid</w:t>
+      </w:r>
+      <w:proofErr w:type="spellEnd"/>
+      <w:r>
+        <w:t xml:space="preserve"> </w:t>
+      </w:r>
+      <w:r>
+        <w:sym w:font="Wingdings" w:char="F0E0"/>
+      </w:r>
+      <w:r>
+        <w:t xml:space="preserve"> password</w:t>
+      </w:r>
+    </w:p>
+    <w:p>
+      <w:pPr>
+        <w:pStyle w:val="NoSpacing"/>
+        <w:ind w:left="720"/>
+      </w:pPr>
+    </w:p>
+    <w:p>
+      <w:pPr>
+        <w:pStyle w:val="NoSpacing"/>
+        <w:ind w:left="720"/>
+      </w:pPr>
+      <w:proofErr w:type="spellStart"/>
       <w:proofErr w:type="gramStart"/>
       <w:r>
         <w:t>emailid</w:t>
       </w:r>
+      <w:proofErr w:type="spellEnd"/>
       <w:proofErr w:type="gramEnd"/>
       <w:r>
         <w:t xml:space="preserve"> </w:t>
@@ -245,12 +273,15 @@
     </w:p>
     <w:p>
       <w:pPr>
-        <w:ind w:left="720"/>
-      </w:pPr>
+        <w:pStyle w:val="NoSpacing"/>
+        <w:ind w:left="720"/>
+      </w:pPr>
+      <w:proofErr w:type="spellStart"/>
       <w:proofErr w:type="gramStart"/>
       <w:r>
         <w:t>emailid</w:t>
       </w:r>
+      <w:proofErr w:type="spellEnd"/>
       <w:proofErr w:type="gramEnd"/>
       <w:r>
         <w:t xml:space="preserve"> </w:t>
@@ -269,12 +300,15 @@
     </w:p>
     <w:p>
       <w:pPr>
-        <w:ind w:left="720"/>
-      </w:pPr>
+        <w:pStyle w:val="NoSpacing"/>
+        <w:ind w:left="720"/>
+      </w:pPr>
+      <w:proofErr w:type="spellStart"/>
       <w:proofErr w:type="gramStart"/>
       <w:r>
         <w:t>emailid</w:t>
       </w:r>
+      <w:proofErr w:type="spellEnd"/>
       <w:proofErr w:type="gramEnd"/>
       <w:r>
         <w:t xml:space="preserve"> </w:t>
@@ -293,6 +327,7 @@
     </w:p>
     <w:p>
       <w:pPr>
+        <w:pStyle w:val="NoSpacing"/>
         <w:ind w:left="720"/>
       </w:pPr>
       <w:proofErr w:type="gramStart"/>
@@ -312,6 +347,7 @@
     </w:p>
     <w:p>
       <w:pPr>
+        <w:pStyle w:val="NoSpacing"/>
         <w:ind w:left="720"/>
       </w:pPr>
       <w:proofErr w:type="gramStart"/>
@@ -331,6 +367,7 @@
     </w:p>
     <w:p>
       <w:pPr>
+        <w:pStyle w:val="NoSpacing"/>
         <w:ind w:left="720"/>
       </w:pPr>
       <w:proofErr w:type="gramStart"/>
@@ -350,6 +387,7 @@
     </w:p>
     <w:p>
       <w:pPr>
+        <w:pStyle w:val="NoSpacing"/>
         <w:ind w:left="720"/>
       </w:pPr>
       <w:proofErr w:type="gramStart"/>
@@ -369,12 +407,15 @@
     </w:p>
     <w:p>
       <w:pPr>
-        <w:ind w:left="720"/>
-      </w:pPr>
+        <w:pStyle w:val="NoSpacing"/>
+        <w:ind w:left="720"/>
+      </w:pPr>
+      <w:proofErr w:type="spellStart"/>
       <w:proofErr w:type="gramStart"/>
       <w:r>
         <w:t>emailid</w:t>
       </w:r>
+      <w:proofErr w:type="spellEnd"/>
       <w:proofErr w:type="gramEnd"/>
       <w:r>
         <w:t xml:space="preserve"> </w:t>
@@ -393,11 +434,35 @@
     </w:p>
     <w:p>
       <w:pPr>
-        <w:ind w:left="720"/>
-      </w:pPr>
-    </w:p>
-    <w:p>
-      <w:pPr>
+        <w:pStyle w:val="NoSpacing"/>
+        <w:ind w:left="720"/>
+      </w:pPr>
+      <w:proofErr w:type="spellStart"/>
+      <w:proofErr w:type="gramStart"/>
+      <w:r>
+        <w:t>emailid</w:t>
+      </w:r>
+      <w:proofErr w:type="spellEnd"/>
+      <w:proofErr w:type="gramEnd"/>
+      <w:r>
+        <w:t xml:space="preserve"> </w:t>
+      </w:r>
+      <w:r>
+        <w:sym w:font="Wingdings" w:char="F0E0"/>
+      </w:r>
+      <w:r>
+        <w:t xml:space="preserve"> password</w:t>
+      </w:r>
+    </w:p>
+    <w:p>
+      <w:pPr>
+        <w:pStyle w:val="NoSpacing"/>
+        <w:ind w:left="720"/>
+      </w:pPr>
+    </w:p>
+    <w:p>
+      <w:pPr>
+        <w:pStyle w:val="NoSpacing"/>
         <w:ind w:left="720"/>
       </w:pPr>
       <w:r>
@@ -409,7 +474,15 @@
       </w:r>
       <w:proofErr w:type="spellEnd"/>
       <w:r>
-        <w:t xml:space="preserve"> and emailid can be keys. However, we will be using </w:t>
+        <w:t xml:space="preserve"> and </w:t>
+      </w:r>
+      <w:proofErr w:type="spellStart"/>
+      <w:r>
+        <w:t>emailid</w:t>
+      </w:r>
+      <w:proofErr w:type="spellEnd"/>
+      <w:r>
+        <w:t xml:space="preserve"> can be keys. However, we will be using </w:t>
       </w:r>
       <w:proofErr w:type="spellStart"/>
       <w:r>
@@ -450,7 +523,18 @@
       </w:r>
       <w:proofErr w:type="spellEnd"/>
       <w:r>
-        <w:t xml:space="preserve">, film_id </w:t>
+        <w:t xml:space="preserve">, </w:t>
+      </w:r>
+      <w:proofErr w:type="spellStart"/>
+      <w:r>
+        <w:t>movie</w:t>
+      </w:r>
+      <w:r>
+        <w:t>_id</w:t>
+      </w:r>
+      <w:proofErr w:type="spellEnd"/>
+      <w:r>
+        <w:t xml:space="preserve"> </w:t>
       </w:r>
       <w:r>
         <w:sym w:font="Wingdings" w:char="F0E0"/>
@@ -495,25 +579,20 @@
         <w:t xml:space="preserve"> </w:t>
       </w:r>
       <w:r>
-        <w:t>title</w:t>
-      </w:r>
-      <w:r>
-        <w:t xml:space="preserve">, </w:t>
-      </w:r>
-      <w:r>
-        <w:t>film_id</w:t>
-      </w:r>
-      <w:r>
-        <w:t xml:space="preserve">, </w:t>
-      </w:r>
-      <w:r>
-        <w:t>rating</w:t>
-      </w:r>
-    </w:p>
-    <w:p/>
-    <w:p/>
-    <w:p/>
-    <w:p/>
+        <w:t xml:space="preserve">title, </w:t>
+      </w:r>
+      <w:proofErr w:type="spellStart"/>
+      <w:r>
+        <w:t>movie</w:t>
+      </w:r>
+      <w:r>
+        <w:t>_id</w:t>
+      </w:r>
+      <w:proofErr w:type="spellEnd"/>
+      <w:r>
+        <w:t>, rating</w:t>
+      </w:r>
+    </w:p>
     <w:p/>
     <w:p>
       <w:pPr>
@@ -547,15 +626,24 @@
         </w:pBdr>
       </w:pPr>
       <w:r>
-        <w:t>FILM</w:t>
-      </w:r>
-    </w:p>
-    <w:p>
-      <w:pPr>
-        <w:ind w:left="720"/>
-      </w:pPr>
-      <w:r>
-        <w:t xml:space="preserve">Film_id </w:t>
+        <w:t>MOVIE</w:t>
+      </w:r>
+    </w:p>
+    <w:p>
+      <w:pPr>
+        <w:pStyle w:val="NoSpacing"/>
+        <w:ind w:left="720"/>
+      </w:pPr>
+      <w:proofErr w:type="spellStart"/>
+      <w:r>
+        <w:t>Movie</w:t>
+      </w:r>
+      <w:r>
+        <w:t>_id</w:t>
+      </w:r>
+      <w:proofErr w:type="spellEnd"/>
+      <w:r>
+        <w:t xml:space="preserve"> </w:t>
       </w:r>
       <w:r>
         <w:sym w:font="Wingdings" w:char="F0E0"/>
@@ -566,88 +654,19 @@
     </w:p>
     <w:p>
       <w:pPr>
-        <w:ind w:left="720"/>
-      </w:pPr>
-      <w:r>
-        <w:t xml:space="preserve">Film_id </w:t>
-      </w:r>
-      <w:r>
-        <w:sym w:font="Wingdings" w:char="F0E0"/>
-      </w:r>
-      <w:r>
-        <w:t xml:space="preserve"> </w:t>
-      </w:r>
-      <w:r>
-        <w:t>director</w:t>
-      </w:r>
-    </w:p>
-    <w:p>
-      <w:pPr>
-        <w:ind w:left="720"/>
-      </w:pPr>
-      <w:r>
-        <w:t xml:space="preserve">Film_id </w:t>
-      </w:r>
-      <w:r>
-        <w:sym w:font="Wingdings" w:char="F0E0"/>
-      </w:r>
-      <w:r>
-        <w:t xml:space="preserve"> production_company</w:t>
-      </w:r>
-    </w:p>
-    <w:p>
-      <w:pPr>
-        <w:ind w:left="720"/>
-      </w:pPr>
-      <w:r>
-        <w:t xml:space="preserve">Film_id </w:t>
-      </w:r>
-      <w:r>
-        <w:sym w:font="Wingdings" w:char="F0E0"/>
-      </w:r>
-      <w:r>
-        <w:t xml:space="preserve"> genre_id</w:t>
-      </w:r>
-    </w:p>
-    <w:p>
-      <w:pPr>
-        <w:ind w:left="720"/>
-      </w:pPr>
-      <w:r>
-        <w:t xml:space="preserve">Film_id </w:t>
-      </w:r>
-      <w:r>
-        <w:sym w:font="Wingdings" w:char="F0E0"/>
-      </w:r>
-      <w:r>
-        <w:t xml:space="preserve"> minimal_age</w:t>
-      </w:r>
-    </w:p>
-    <w:p>
-      <w:pPr>
-        <w:ind w:left="720"/>
-      </w:pPr>
-      <w:r>
-        <w:t xml:space="preserve">Film_id </w:t>
-      </w:r>
-      <w:r>
-        <w:sym w:font="Wingdings" w:char="F0E0"/>
-      </w:r>
-      <w:r>
-        <w:t xml:space="preserve"> film_episode_id</w:t>
-      </w:r>
-    </w:p>
-    <w:p>
-      <w:pPr>
-        <w:ind w:left="720"/>
-      </w:pPr>
-    </w:p>
-    <w:p>
-      <w:pPr>
-        <w:ind w:left="720"/>
-      </w:pPr>
-      <w:r>
-        <w:t xml:space="preserve">Title, film_episode_id </w:t>
+        <w:pStyle w:val="NoSpacing"/>
+        <w:ind w:left="720"/>
+      </w:pPr>
+      <w:proofErr w:type="spellStart"/>
+      <w:r>
+        <w:t>Movie</w:t>
+      </w:r>
+      <w:r>
+        <w:t>_id</w:t>
+      </w:r>
+      <w:proofErr w:type="spellEnd"/>
+      <w:r>
+        <w:t xml:space="preserve"> </w:t>
       </w:r>
       <w:r>
         <w:sym w:font="Wingdings" w:char="F0E0"/>
@@ -658,65 +677,284 @@
     </w:p>
     <w:p>
       <w:pPr>
-        <w:ind w:left="720"/>
-      </w:pPr>
-      <w:r>
-        <w:t xml:space="preserve">Title, film_episode_id </w:t>
-      </w:r>
-      <w:r>
-        <w:sym w:font="Wingdings" w:char="F0E0"/>
-      </w:r>
-      <w:r>
-        <w:t xml:space="preserve"> production_company</w:t>
-      </w:r>
-    </w:p>
-    <w:p>
-      <w:pPr>
+        <w:pStyle w:val="NoSpacing"/>
+        <w:ind w:left="720"/>
+      </w:pPr>
+      <w:proofErr w:type="spellStart"/>
+      <w:r>
+        <w:t>Movie</w:t>
+      </w:r>
+      <w:r>
+        <w:t>_id</w:t>
+      </w:r>
+      <w:proofErr w:type="spellEnd"/>
+      <w:r>
+        <w:t xml:space="preserve"> </w:t>
+      </w:r>
+      <w:r>
+        <w:sym w:font="Wingdings" w:char="F0E0"/>
+      </w:r>
+      <w:r>
+        <w:t xml:space="preserve"> </w:t>
+      </w:r>
+      <w:proofErr w:type="spellStart"/>
+      <w:r>
+        <w:t>production_company</w:t>
+      </w:r>
+      <w:proofErr w:type="spellEnd"/>
+    </w:p>
+    <w:p>
+      <w:pPr>
+        <w:pStyle w:val="NoSpacing"/>
+        <w:ind w:left="720"/>
+      </w:pPr>
+      <w:proofErr w:type="spellStart"/>
+      <w:r>
+        <w:t>Movie</w:t>
+      </w:r>
+      <w:r>
+        <w:t>_id</w:t>
+      </w:r>
+      <w:proofErr w:type="spellEnd"/>
+      <w:r>
+        <w:t xml:space="preserve"> </w:t>
+      </w:r>
+      <w:r>
+        <w:sym w:font="Wingdings" w:char="F0E0"/>
+      </w:r>
+      <w:r>
+        <w:t xml:space="preserve"> </w:t>
+      </w:r>
+      <w:proofErr w:type="spellStart"/>
+      <w:r>
+        <w:t>genre_id</w:t>
+      </w:r>
+      <w:proofErr w:type="spellEnd"/>
+    </w:p>
+    <w:p>
+      <w:pPr>
+        <w:pStyle w:val="NoSpacing"/>
+        <w:ind w:left="720"/>
+      </w:pPr>
+      <w:proofErr w:type="spellStart"/>
+      <w:r>
+        <w:lastRenderedPageBreak/>
+        <w:t>Movie</w:t>
+      </w:r>
+      <w:r>
+        <w:t>_id</w:t>
+      </w:r>
+      <w:proofErr w:type="spellEnd"/>
+      <w:r>
+        <w:t xml:space="preserve"> </w:t>
+      </w:r>
+      <w:r>
+        <w:sym w:font="Wingdings" w:char="F0E0"/>
+      </w:r>
+      <w:r>
+        <w:t xml:space="preserve"> </w:t>
+      </w:r>
+      <w:proofErr w:type="spellStart"/>
+      <w:r>
+        <w:t>minimal_age</w:t>
+      </w:r>
+      <w:proofErr w:type="spellEnd"/>
+    </w:p>
+    <w:p>
+      <w:pPr>
+        <w:pStyle w:val="NoSpacing"/>
+        <w:ind w:left="720"/>
+      </w:pPr>
+      <w:proofErr w:type="spellStart"/>
+      <w:r>
+        <w:t>Movie</w:t>
+      </w:r>
+      <w:r>
+        <w:t>_id</w:t>
+      </w:r>
+      <w:proofErr w:type="spellEnd"/>
+      <w:r>
+        <w:t xml:space="preserve"> </w:t>
+      </w:r>
+      <w:r>
+        <w:sym w:font="Wingdings" w:char="F0E0"/>
+      </w:r>
+      <w:r>
+        <w:t xml:space="preserve"> </w:t>
+      </w:r>
+      <w:proofErr w:type="spellStart"/>
+      <w:r>
+        <w:t>movie</w:t>
+      </w:r>
+      <w:r>
+        <w:t>_episode_id</w:t>
+      </w:r>
+      <w:proofErr w:type="spellEnd"/>
+    </w:p>
+    <w:p>
+      <w:pPr>
+        <w:pStyle w:val="NoSpacing"/>
+        <w:ind w:left="720"/>
+      </w:pPr>
+    </w:p>
+    <w:p>
+      <w:pPr>
+        <w:pStyle w:val="NoSpacing"/>
         <w:ind w:left="720"/>
       </w:pPr>
       <w:r>
         <w:t xml:space="preserve">Title, </w:t>
       </w:r>
-      <w:r>
-        <w:t>film_episode_id</w:t>
-      </w:r>
-      <w:r>
-        <w:t xml:space="preserve"> </w:t>
-      </w:r>
-      <w:r>
-        <w:sym w:font="Wingdings" w:char="F0E0"/>
-      </w:r>
-      <w:r>
-        <w:t xml:space="preserve"> genre_id</w:t>
-      </w:r>
-    </w:p>
-    <w:p>
-      <w:pPr>
-        <w:ind w:left="720"/>
-      </w:pPr>
-      <w:r>
-        <w:t xml:space="preserve">Title, film_episode_id </w:t>
-      </w:r>
-      <w:r>
-        <w:sym w:font="Wingdings" w:char="F0E0"/>
-      </w:r>
-      <w:r>
-        <w:t xml:space="preserve"> minimal_age</w:t>
-      </w:r>
-    </w:p>
-    <w:p>
-      <w:pPr>
-        <w:ind w:left="720"/>
-      </w:pPr>
-      <w:r>
-        <w:t xml:space="preserve">Title, film_episode_id </w:t>
-      </w:r>
-      <w:r>
-        <w:sym w:font="Wingdings" w:char="F0E0"/>
-      </w:r>
-      <w:r>
-        <w:t xml:space="preserve"> film_id</w:t>
-      </w:r>
+      <w:proofErr w:type="spellStart"/>
+      <w:r>
+        <w:t>movie</w:t>
+      </w:r>
+      <w:r>
+        <w:t>_episode_id</w:t>
+      </w:r>
+      <w:proofErr w:type="spellEnd"/>
+      <w:r>
+        <w:t xml:space="preserve"> </w:t>
+      </w:r>
+      <w:r>
+        <w:sym w:font="Wingdings" w:char="F0E0"/>
+      </w:r>
+      <w:r>
+        <w:t xml:space="preserve"> director</w:t>
+      </w:r>
+    </w:p>
+    <w:p>
+      <w:pPr>
+        <w:pStyle w:val="NoSpacing"/>
+        <w:ind w:left="720"/>
+      </w:pPr>
+      <w:r>
+        <w:t xml:space="preserve">Title, </w:t>
+      </w:r>
+      <w:proofErr w:type="spellStart"/>
+      <w:r>
+        <w:t>movie</w:t>
+      </w:r>
+      <w:r>
+        <w:t>_episode_id</w:t>
+      </w:r>
+      <w:proofErr w:type="spellEnd"/>
+      <w:r>
+        <w:t xml:space="preserve"> </w:t>
+      </w:r>
+      <w:r>
+        <w:sym w:font="Wingdings" w:char="F0E0"/>
+      </w:r>
+      <w:r>
+        <w:t xml:space="preserve"> </w:t>
+      </w:r>
+      <w:proofErr w:type="spellStart"/>
+      <w:r>
+        <w:t>production_company</w:t>
+      </w:r>
+      <w:proofErr w:type="spellEnd"/>
+    </w:p>
+    <w:p>
+      <w:pPr>
+        <w:pStyle w:val="NoSpacing"/>
+        <w:ind w:left="720"/>
+      </w:pPr>
+      <w:r>
+        <w:t xml:space="preserve">Title, </w:t>
+      </w:r>
+      <w:proofErr w:type="spellStart"/>
+      <w:r>
+        <w:t>movie</w:t>
+      </w:r>
+      <w:r>
+        <w:t>_episode_id</w:t>
+      </w:r>
+      <w:proofErr w:type="spellEnd"/>
+      <w:r>
+        <w:t xml:space="preserve"> </w:t>
+      </w:r>
+      <w:r>
+        <w:sym w:font="Wingdings" w:char="F0E0"/>
+      </w:r>
+      <w:r>
+        <w:t xml:space="preserve"> </w:t>
+      </w:r>
+      <w:proofErr w:type="spellStart"/>
+      <w:r>
+        <w:t>genre_id</w:t>
+      </w:r>
+      <w:proofErr w:type="spellEnd"/>
+    </w:p>
+    <w:p>
+      <w:pPr>
+        <w:pStyle w:val="NoSpacing"/>
+        <w:ind w:left="720"/>
+      </w:pPr>
+      <w:r>
+        <w:t xml:space="preserve">Title, </w:t>
+      </w:r>
+      <w:proofErr w:type="spellStart"/>
+      <w:r>
+        <w:t>movie</w:t>
+      </w:r>
+      <w:r>
+        <w:t>_episode_id</w:t>
+      </w:r>
+      <w:proofErr w:type="spellEnd"/>
+      <w:r>
+        <w:t xml:space="preserve"> </w:t>
+      </w:r>
+      <w:r>
+        <w:sym w:font="Wingdings" w:char="F0E0"/>
+      </w:r>
+      <w:r>
+        <w:t xml:space="preserve"> </w:t>
+      </w:r>
+      <w:proofErr w:type="spellStart"/>
+      <w:r>
+        <w:t>minimal_age</w:t>
+      </w:r>
+      <w:proofErr w:type="spellEnd"/>
+    </w:p>
+    <w:p>
+      <w:pPr>
+        <w:pStyle w:val="NoSpacing"/>
+        <w:ind w:left="720"/>
+      </w:pPr>
+      <w:r>
+        <w:t xml:space="preserve">Title, </w:t>
+      </w:r>
+      <w:proofErr w:type="spellStart"/>
+      <w:r>
+        <w:t>movie</w:t>
+      </w:r>
+      <w:r>
+        <w:t>_episode_id</w:t>
+      </w:r>
+      <w:proofErr w:type="spellEnd"/>
+      <w:r>
+        <w:t xml:space="preserve"> </w:t>
+      </w:r>
+      <w:r>
+        <w:sym w:font="Wingdings" w:char="F0E0"/>
+      </w:r>
+      <w:r>
+        <w:t xml:space="preserve"> </w:t>
+      </w:r>
+      <w:proofErr w:type="spellStart"/>
+      <w:r>
+        <w:t>movie</w:t>
+      </w:r>
+      <w:r>
+        <w:t>_id</w:t>
+      </w:r>
+      <w:proofErr w:type="spellEnd"/>
+    </w:p>
+    <w:p>
+      <w:pPr>
+        <w:pStyle w:val="NoSpacing"/>
+        <w:ind w:left="720"/>
+      </w:pPr>
     </w:p>
     <w:p>
       <w:pPr>
@@ -734,17 +972,19 @@
     </w:p>
     <w:p>
       <w:pPr>
-        <w:ind w:left="720" w:right="-90"/>
-      </w:pPr>
-      <w:r>
-        <w:rPr>
-          <w:b/>
-        </w:rPr>
-        <w:tab/>
-      </w:r>
-      <w:r>
-        <w:t>Title, film_episode_id</w:t>
-      </w:r>
+        <w:ind w:right="-90" w:firstLine="720"/>
+      </w:pPr>
+      <w:r>
+        <w:t xml:space="preserve">Title, </w:t>
+      </w:r>
+      <w:proofErr w:type="spellStart"/>
+      <w:r>
+        <w:t>movie</w:t>
+      </w:r>
+      <w:r>
+        <w:t>_episode_id</w:t>
+      </w:r>
+      <w:proofErr w:type="spellEnd"/>
       <w:r>
         <w:t xml:space="preserve"> </w:t>
       </w:r>
@@ -766,43 +1006,73 @@
       <w:r>
         <w:t xml:space="preserve"> </w:t>
       </w:r>
+      <w:proofErr w:type="spellStart"/>
       <w:r>
         <w:t>production_company</w:t>
       </w:r>
+      <w:proofErr w:type="spellEnd"/>
       <w:r>
         <w:t>,</w:t>
       </w:r>
       <w:r>
         <w:t xml:space="preserve"> </w:t>
       </w:r>
+      <w:proofErr w:type="spellStart"/>
       <w:r>
         <w:t>genre_id</w:t>
       </w:r>
+      <w:proofErr w:type="spellEnd"/>
       <w:r>
         <w:t>,</w:t>
       </w:r>
       <w:r>
         <w:t xml:space="preserve"> </w:t>
       </w:r>
+      <w:proofErr w:type="spellStart"/>
       <w:r>
         <w:t>minimal_age</w:t>
       </w:r>
-      <w:r>
-        <w:t>, film</w:t>
+      <w:proofErr w:type="spellEnd"/>
+      <w:r>
+        <w:t xml:space="preserve">, </w:t>
+      </w:r>
+      <w:proofErr w:type="spellStart"/>
+      <w:r>
+        <w:t>movie</w:t>
       </w:r>
       <w:r>
         <w:t>_id</w:t>
       </w:r>
-    </w:p>
-    <w:p>
-      <w:r>
-        <w:t>Film_</w:t>
-      </w:r>
-      <w:r>
-        <w:t>id and (</w:t>
-      </w:r>
-      <w:r>
-        <w:t>title, film_episode_id) form keys, so we are not splitting the table. There won’t be any BCNF violations.</w:t>
+      <w:proofErr w:type="spellEnd"/>
+    </w:p>
+    <w:p>
+      <w:proofErr w:type="spellStart"/>
+      <w:r>
+        <w:t>Movie</w:t>
+      </w:r>
+      <w:r>
+        <w:t>_</w:t>
+      </w:r>
+      <w:r>
+        <w:t>id</w:t>
+      </w:r>
+      <w:proofErr w:type="spellEnd"/>
+      <w:r>
+        <w:t xml:space="preserve"> and (</w:t>
+      </w:r>
+      <w:r>
+        <w:t xml:space="preserve">title, </w:t>
+      </w:r>
+      <w:proofErr w:type="spellStart"/>
+      <w:r>
+        <w:t>movie</w:t>
+      </w:r>
+      <w:r>
+        <w:t>_episode_id</w:t>
+      </w:r>
+      <w:proofErr w:type="spellEnd"/>
+      <w:r>
+        <w:t>) form keys, so we are not splitting the table. There won’t be any BCNF violations.</w:t>
       </w:r>
     </w:p>
     <w:p/>
@@ -841,10 +1111,7 @@
       <w:proofErr w:type="spellEnd"/>
     </w:p>
     <w:p/>
-    <w:p>
-      <w:bookmarkStart w:id="0" w:name="_GoBack"/>
-      <w:bookmarkEnd w:id="0"/>
-    </w:p>
+    <w:p/>
     <w:p>
       <w:pPr>
         <w:pBdr>
@@ -852,11 +1119,13 @@
         </w:pBdr>
       </w:pPr>
       <w:r>
-        <w:lastRenderedPageBreak/>
         <w:t>EXEMPLAR</w:t>
       </w:r>
     </w:p>
     <w:p>
+      <w:pPr>
+        <w:pStyle w:val="NoSpacing"/>
+      </w:pPr>
       <w:r>
         <w:tab/>
       </w:r>
@@ -881,6 +1150,9 @@
       <w:proofErr w:type="spellEnd"/>
     </w:p>
     <w:p>
+      <w:pPr>
+        <w:pStyle w:val="NoSpacing"/>
+      </w:pPr>
       <w:r>
         <w:tab/>
       </w:r>
@@ -896,13 +1168,13 @@
         <w:sym w:font="Wingdings" w:char="F0E0"/>
       </w:r>
       <w:r>
-        <w:t xml:space="preserve"> </w:t>
-      </w:r>
-      <w:r>
-        <w:t>address</w:t>
-      </w:r>
-    </w:p>
-    <w:p>
+        <w:t xml:space="preserve"> address</w:t>
+      </w:r>
+    </w:p>
+    <w:p>
+      <w:pPr>
+        <w:pStyle w:val="NoSpacing"/>
+      </w:pPr>
       <w:r>
         <w:tab/>
       </w:r>
@@ -938,6 +1210,9 @@
       </w:r>
     </w:p>
     <w:p>
+      <w:pPr>
+        <w:pStyle w:val="NoSpacing"/>
+      </w:pPr>
       <w:r>
         <w:tab/>
       </w:r>
@@ -962,6 +1237,9 @@
       <w:proofErr w:type="spellEnd"/>
     </w:p>
     <w:p>
+      <w:pPr>
+        <w:pStyle w:val="NoSpacing"/>
+      </w:pPr>
       <w:r>
         <w:tab/>
       </w:r>
@@ -979,14 +1257,19 @@
       <w:r>
         <w:t xml:space="preserve"> </w:t>
       </w:r>
-      <w:r>
-        <w:t>film</w:t>
+      <w:proofErr w:type="spellStart"/>
+      <w:r>
+        <w:t>movie</w:t>
       </w:r>
       <w:r>
         <w:t>_id</w:t>
       </w:r>
-    </w:p>
-    <w:p>
+      <w:proofErr w:type="spellEnd"/>
+    </w:p>
+    <w:p>
+      <w:pPr>
+        <w:pStyle w:val="NoSpacing"/>
+      </w:pPr>
       <w:r>
         <w:tab/>
       </w:r>
@@ -1006,14 +1289,14 @@
       </w:r>
       <w:proofErr w:type="spellStart"/>
       <w:r>
-        <w:t>medium</w:t>
-      </w:r>
-      <w:r>
-        <w:t>_id</w:t>
-      </w:r>
-      <w:proofErr w:type="spellEnd"/>
-    </w:p>
-    <w:p>
+        <w:t>medium_id</w:t>
+      </w:r>
+      <w:proofErr w:type="spellEnd"/>
+    </w:p>
+    <w:p>
+      <w:pPr>
+        <w:pStyle w:val="NoSpacing"/>
+      </w:pPr>
       <w:r>
         <w:tab/>
       </w:r>
@@ -1038,6 +1321,9 @@
       <w:proofErr w:type="spellEnd"/>
     </w:p>
     <w:p>
+      <w:pPr>
+        <w:pStyle w:val="NoSpacing"/>
+      </w:pPr>
       <w:r>
         <w:tab/>
       </w:r>
@@ -1073,6 +1359,9 @@
       </w:r>
     </w:p>
     <w:p>
+      <w:pPr>
+        <w:pStyle w:val="NoSpacing"/>
+      </w:pPr>
       <w:r>
         <w:tab/>
       </w:r>
@@ -1097,6 +1386,9 @@
       <w:proofErr w:type="spellEnd"/>
     </w:p>
     <w:p>
+      <w:pPr>
+        <w:pStyle w:val="NoSpacing"/>
+      </w:pPr>
       <w:r>
         <w:tab/>
       </w:r>
@@ -1121,6 +1413,9 @@
       <w:proofErr w:type="spellEnd"/>
     </w:p>
     <w:p>
+      <w:pPr>
+        <w:pStyle w:val="NoSpacing"/>
+      </w:pPr>
       <w:r>
         <w:tab/>
       </w:r>
@@ -1145,6 +1440,9 @@
       <w:proofErr w:type="spellEnd"/>
     </w:p>
     <w:p>
+      <w:pPr>
+        <w:pStyle w:val="NoSpacing"/>
+      </w:pPr>
       <w:r>
         <w:tab/>
       </w:r>
@@ -1169,6 +1467,9 @@
       <w:proofErr w:type="spellEnd"/>
     </w:p>
     <w:p>
+      <w:pPr>
+        <w:pStyle w:val="NoSpacing"/>
+      </w:pPr>
       <w:r>
         <w:tab/>
       </w:r>
@@ -1193,6 +1494,9 @@
       <w:proofErr w:type="spellEnd"/>
     </w:p>
     <w:p>
+      <w:pPr>
+        <w:pStyle w:val="NoSpacing"/>
+      </w:pPr>
       <w:r>
         <w:tab/>
       </w:r>
@@ -1208,13 +1512,13 @@
         <w:sym w:font="Wingdings" w:char="F0E0"/>
       </w:r>
       <w:r>
-        <w:t xml:space="preserve"> </w:t>
-      </w:r>
-      <w:r>
-        <w:t>VAT</w:t>
-      </w:r>
-    </w:p>
-    <w:p/>
+        <w:t xml:space="preserve"> VAT</w:t>
+      </w:r>
+    </w:p>
+    <w:p>
+      <w:bookmarkStart w:id="0" w:name="_GoBack"/>
+      <w:bookmarkEnd w:id="0"/>
+    </w:p>
     <w:sectPr>
       <w:pgSz w:w="12240" w:h="15840"/>
       <w:pgMar w:top="1440" w:right="1440" w:bottom="1440" w:left="1440" w:header="720" w:footer="720" w:gutter="0"/>
@@ -1646,6 +1950,15 @@
     <w:semiHidden/>
     <w:unhideWhenUsed/>
   </w:style>
+  <w:style w:type="paragraph" w:styleId="NoSpacing">
+    <w:name w:val="No Spacing"/>
+    <w:uiPriority w:val="1"/>
+    <w:qFormat/>
+    <w:rsid w:val="007C3BF9"/>
+    <w:pPr>
+      <w:spacing w:after="0" w:line="240" w:lineRule="auto"/>
+    </w:pPr>
+  </w:style>
 </w:styles>
 </file>
 

</xml_diff>